<commit_message>
started server without springboot database stater
</commit_message>
<xml_diff>
--- a/learnings.docx
+++ b/learnings.docx
@@ -414,15 +414,7 @@
     </w:p>
     <w:p>
       <w:r>
-        <w:t>Command – git commit -</w:t>
-      </w:r>
-      <w:proofErr w:type="gramStart"/>
-      <w:r>
-        <w:t>m ”initial</w:t>
-      </w:r>
-      <w:proofErr w:type="gramEnd"/>
-      <w:r>
-        <w:t xml:space="preserve"> commit to the remote”</w:t>
+        <w:t>Command – git commit -m ”initial commit to the remote”</w:t>
       </w:r>
     </w:p>
     <w:p>
@@ -456,6 +448,9 @@
     </w:p>
     <w:p>
       <w:r>
+        <w:rPr>
+          <w:noProof/>
+        </w:rPr>
         <w:drawing>
           <wp:anchor distT="0" distB="0" distL="114300" distR="114300" simplePos="0" relativeHeight="251669504" behindDoc="0" locked="0" layoutInCell="1" allowOverlap="1" wp14:anchorId="2B1E06E0" wp14:editId="3BA225BF">
             <wp:simplePos x="0" y="0"/>
@@ -512,6 +507,9 @@
     <w:p/>
     <w:p>
       <w:r>
+        <w:rPr>
+          <w:noProof/>
+        </w:rPr>
         <w:drawing>
           <wp:anchor distT="0" distB="0" distL="114300" distR="114300" simplePos="0" relativeHeight="251667456" behindDoc="0" locked="0" layoutInCell="1" allowOverlap="1" wp14:anchorId="590F76EC" wp14:editId="28ED87A1">
             <wp:simplePos x="0" y="0"/>
@@ -564,22 +562,274 @@
     </w:p>
     <w:p>
       <w:r>
-        <w:t>Inside the com.</w:t>
-      </w:r>
-      <w:proofErr w:type="gramStart"/>
-      <w:r>
-        <w:t>example.</w:t>
+        <w:t>Inside the com.example.</w:t>
       </w:r>
       <w:r>
         <w:t>demo</w:t>
       </w:r>
-      <w:proofErr w:type="gramEnd"/>
-    </w:p>
-    <w:p/>
-    <w:p/>
-    <w:p/>
-    <w:p/>
-    <w:p/>
+    </w:p>
+    <w:p/>
+    <w:p>
+      <w:r>
+        <w:lastRenderedPageBreak/>
+        <w:t>Annotations in java solves two problems in common programming</w:t>
+      </w:r>
+    </w:p>
+    <w:p>
+      <w:pPr>
+        <w:pStyle w:val="ListParagraph"/>
+        <w:numPr>
+          <w:ilvl w:val="0"/>
+          <w:numId w:val="2"/>
+        </w:numPr>
+      </w:pPr>
+      <w:r>
+        <w:t>Commenting without</w:t>
+      </w:r>
+    </w:p>
+    <w:p>
+      <w:pPr>
+        <w:pStyle w:val="ListParagraph"/>
+        <w:numPr>
+          <w:ilvl w:val="0"/>
+          <w:numId w:val="2"/>
+        </w:numPr>
+      </w:pPr>
+      <w:proofErr w:type="spellStart"/>
+      <w:r>
+        <w:t>Its</w:t>
+      </w:r>
+      <w:proofErr w:type="spellEnd"/>
+      <w:r>
+        <w:t xml:space="preserve"> easy to debug.</w:t>
+      </w:r>
+    </w:p>
+    <w:p>
+      <w:r>
+        <w:t xml:space="preserve">There are pre build annotations made in java. But we can also create annotations. </w:t>
+      </w:r>
+    </w:p>
+    <w:p>
+      <w:proofErr w:type="spellStart"/>
+      <w:r>
+        <w:t>Pre built</w:t>
+      </w:r>
+      <w:proofErr w:type="spellEnd"/>
+      <w:r>
+        <w:t xml:space="preserve"> annotations in Java</w:t>
+      </w:r>
+    </w:p>
+    <w:p>
+      <w:pPr>
+        <w:pStyle w:val="ListParagraph"/>
+        <w:numPr>
+          <w:ilvl w:val="0"/>
+          <w:numId w:val="3"/>
+        </w:numPr>
+        <w:spacing w:line="480" w:lineRule="auto"/>
+      </w:pPr>
+      <w:r>
+        <w:t>@Deprecated</w:t>
+      </w:r>
+    </w:p>
+    <w:p>
+      <w:pPr>
+        <w:pStyle w:val="ListParagraph"/>
+        <w:numPr>
+          <w:ilvl w:val="0"/>
+          <w:numId w:val="3"/>
+        </w:numPr>
+        <w:spacing w:line="480" w:lineRule="auto"/>
+      </w:pPr>
+      <w:r>
+        <w:t>@Override</w:t>
+      </w:r>
+    </w:p>
+    <w:p>
+      <w:pPr>
+        <w:pStyle w:val="ListParagraph"/>
+        <w:numPr>
+          <w:ilvl w:val="0"/>
+          <w:numId w:val="3"/>
+        </w:numPr>
+        <w:spacing w:line="480" w:lineRule="auto"/>
+      </w:pPr>
+      <w:r>
+        <w:t>@SuppressWarnings(“unchekced”)</w:t>
+      </w:r>
+    </w:p>
+    <w:p>
+      <w:pPr>
+        <w:pStyle w:val="ListParagraph"/>
+        <w:numPr>
+          <w:ilvl w:val="0"/>
+          <w:numId w:val="3"/>
+        </w:numPr>
+        <w:spacing w:line="480" w:lineRule="auto"/>
+      </w:pPr>
+    </w:p>
+    <w:p>
+      <w:r>
+        <w:t xml:space="preserve">We can use annotations on classes, we can use annotations on methods and also on </w:t>
+      </w:r>
+      <w:proofErr w:type="spellStart"/>
+      <w:r>
+        <w:t>variables.</w:t>
+      </w:r>
+      <w:r>
+        <w:t>we</w:t>
+      </w:r>
+      <w:proofErr w:type="spellEnd"/>
+      <w:r>
+        <w:t xml:space="preserve"> can create annotations using interfaces and use them on our codes for our specific purposes. </w:t>
+      </w:r>
+    </w:p>
+    <w:p>
+      <w:r>
+        <w:t xml:space="preserve">In </w:t>
+      </w:r>
+      <w:proofErr w:type="spellStart"/>
+      <w:r>
+        <w:t>springboot</w:t>
+      </w:r>
+      <w:proofErr w:type="spellEnd"/>
+      <w:r>
+        <w:t xml:space="preserve"> itself there are annotations specified for the framework.</w:t>
+      </w:r>
+    </w:p>
+    <w:p/>
+    <w:p>
+      <w:r>
+        <w:t>In resources folder we have two folders and one file.</w:t>
+      </w:r>
+    </w:p>
+    <w:p>
+      <w:r>
+        <w:t xml:space="preserve">Static folder – where we save HTML, CSS, JavaScript </w:t>
+      </w:r>
+    </w:p>
+    <w:p>
+      <w:r>
+        <w:t>Templates</w:t>
+      </w:r>
+    </w:p>
+    <w:p>
+      <w:proofErr w:type="spellStart"/>
+      <w:r>
+        <w:t>Application.properties</w:t>
+      </w:r>
+      <w:proofErr w:type="spellEnd"/>
+      <w:r>
+        <w:t xml:space="preserve"> – this is where we write all the properties as well as environment specific properties of our applications like .env in node.js</w:t>
+      </w:r>
+    </w:p>
+    <w:p/>
+    <w:p>
+      <w:r>
+        <w:t>When I run the application now which is DemoApplication.java then I get an error called failed to determine a suitable driver class.</w:t>
+      </w:r>
+    </w:p>
+    <w:p>
+      <w:r>
+        <w:t xml:space="preserve">Only for now I can comment that dependency in pom.xml. </w:t>
+      </w:r>
+      <w:r>
+        <w:t xml:space="preserve"> which is the </w:t>
+      </w:r>
+    </w:p>
+    <w:p>
+      <w:r>
+        <w:t>Spring-boot-starter-data-</w:t>
+      </w:r>
+      <w:proofErr w:type="spellStart"/>
+      <w:r>
+        <w:t>jpa</w:t>
+      </w:r>
+      <w:proofErr w:type="spellEnd"/>
+    </w:p>
+    <w:p>
+      <w:r>
+        <w:t xml:space="preserve">Then I can right click on pom.xml and under maven </w:t>
+      </w:r>
+      <w:proofErr w:type="spellStart"/>
+      <w:r>
+        <w:t>theres</w:t>
+      </w:r>
+      <w:proofErr w:type="spellEnd"/>
+      <w:r>
+        <w:t xml:space="preserve"> option called reload project. </w:t>
+      </w:r>
+    </w:p>
+    <w:p>
+      <w:r>
+        <w:t>Once you run the DemoApplication.java the tomcat server software stat on port 8080.</w:t>
+      </w:r>
+    </w:p>
+    <w:p>
+      <w:r>
+        <w:drawing>
+          <wp:anchor distT="0" distB="0" distL="114300" distR="114300" simplePos="0" relativeHeight="251671552" behindDoc="0" locked="0" layoutInCell="1" allowOverlap="1" wp14:anchorId="1E3B2B6E" wp14:editId="47ABF745">
+            <wp:simplePos x="0" y="0"/>
+            <wp:positionH relativeFrom="column">
+              <wp:posOffset>-882503</wp:posOffset>
+            </wp:positionH>
+            <wp:positionV relativeFrom="paragraph">
+              <wp:posOffset>289073</wp:posOffset>
+            </wp:positionV>
+            <wp:extent cx="7630461" cy="499730"/>
+            <wp:effectExtent l="0" t="0" r="0" b="0"/>
+            <wp:wrapNone/>
+            <wp:docPr id="7" name="Picture 7"/>
+            <wp:cNvGraphicFramePr>
+              <a:graphicFrameLocks xmlns:a="http://schemas.openxmlformats.org/drawingml/2006/main" noChangeAspect="1"/>
+            </wp:cNvGraphicFramePr>
+            <a:graphic xmlns:a="http://schemas.openxmlformats.org/drawingml/2006/main">
+              <a:graphicData uri="http://schemas.openxmlformats.org/drawingml/2006/picture">
+                <pic:pic xmlns:pic="http://schemas.openxmlformats.org/drawingml/2006/picture">
+                  <pic:nvPicPr>
+                    <pic:cNvPr id="1" name=""/>
+                    <pic:cNvPicPr/>
+                  </pic:nvPicPr>
+                  <pic:blipFill>
+                    <a:blip r:embed="rId11"/>
+                    <a:stretch>
+                      <a:fillRect/>
+                    </a:stretch>
+                  </pic:blipFill>
+                  <pic:spPr>
+                    <a:xfrm>
+                      <a:off x="0" y="0"/>
+                      <a:ext cx="7842462" cy="513614"/>
+                    </a:xfrm>
+                    <a:prstGeom prst="rect">
+                      <a:avLst/>
+                    </a:prstGeom>
+                  </pic:spPr>
+                </pic:pic>
+              </a:graphicData>
+            </a:graphic>
+            <wp14:sizeRelH relativeFrom="margin">
+              <wp14:pctWidth>0</wp14:pctWidth>
+            </wp14:sizeRelH>
+            <wp14:sizeRelV relativeFrom="margin">
+              <wp14:pctHeight>0</wp14:pctHeight>
+            </wp14:sizeRelV>
+          </wp:anchor>
+        </w:drawing>
+      </w:r>
+      <w:r>
+        <w:t xml:space="preserve">that’s the msg we want to receive. </w:t>
+      </w:r>
+    </w:p>
+    <w:p/>
+    <w:p/>
+    <w:p/>
+    <w:p>
+      <w:r>
+        <w:lastRenderedPageBreak/>
+        <w:t>So this means we have web server up and running on port 8080;</w:t>
+      </w:r>
+    </w:p>
     <w:p/>
     <w:p/>
     <w:p/>
@@ -794,8 +1044,192 @@
       </w:pPr>
     </w:lvl>
   </w:abstractNum>
+  <w:abstractNum w:abstractNumId="1" w15:restartNumberingAfterBreak="0">
+    <w:nsid w:val="5D0B3462"/>
+    <w:multiLevelType w:val="hybridMultilevel"/>
+    <w:tmpl w:val="13227762"/>
+    <w:lvl w:ilvl="0" w:tplc="0409000F">
+      <w:start w:val="1"/>
+      <w:numFmt w:val="decimal"/>
+      <w:lvlText w:val="%1."/>
+      <w:lvlJc w:val="left"/>
+      <w:pPr>
+        <w:ind w:left="720" w:hanging="360"/>
+      </w:pPr>
+      <w:rPr>
+        <w:rFonts w:hint="default"/>
+      </w:rPr>
+    </w:lvl>
+    <w:lvl w:ilvl="1" w:tplc="04090019" w:tentative="1">
+      <w:start w:val="1"/>
+      <w:numFmt w:val="lowerLetter"/>
+      <w:lvlText w:val="%2."/>
+      <w:lvlJc w:val="left"/>
+      <w:pPr>
+        <w:ind w:left="1440" w:hanging="360"/>
+      </w:pPr>
+    </w:lvl>
+    <w:lvl w:ilvl="2" w:tplc="0409001B" w:tentative="1">
+      <w:start w:val="1"/>
+      <w:numFmt w:val="lowerRoman"/>
+      <w:lvlText w:val="%3."/>
+      <w:lvlJc w:val="right"/>
+      <w:pPr>
+        <w:ind w:left="2160" w:hanging="180"/>
+      </w:pPr>
+    </w:lvl>
+    <w:lvl w:ilvl="3" w:tplc="0409000F" w:tentative="1">
+      <w:start w:val="1"/>
+      <w:numFmt w:val="decimal"/>
+      <w:lvlText w:val="%4."/>
+      <w:lvlJc w:val="left"/>
+      <w:pPr>
+        <w:ind w:left="2880" w:hanging="360"/>
+      </w:pPr>
+    </w:lvl>
+    <w:lvl w:ilvl="4" w:tplc="04090019" w:tentative="1">
+      <w:start w:val="1"/>
+      <w:numFmt w:val="lowerLetter"/>
+      <w:lvlText w:val="%5."/>
+      <w:lvlJc w:val="left"/>
+      <w:pPr>
+        <w:ind w:left="3600" w:hanging="360"/>
+      </w:pPr>
+    </w:lvl>
+    <w:lvl w:ilvl="5" w:tplc="0409001B" w:tentative="1">
+      <w:start w:val="1"/>
+      <w:numFmt w:val="lowerRoman"/>
+      <w:lvlText w:val="%6."/>
+      <w:lvlJc w:val="right"/>
+      <w:pPr>
+        <w:ind w:left="4320" w:hanging="180"/>
+      </w:pPr>
+    </w:lvl>
+    <w:lvl w:ilvl="6" w:tplc="0409000F" w:tentative="1">
+      <w:start w:val="1"/>
+      <w:numFmt w:val="decimal"/>
+      <w:lvlText w:val="%7."/>
+      <w:lvlJc w:val="left"/>
+      <w:pPr>
+        <w:ind w:left="5040" w:hanging="360"/>
+      </w:pPr>
+    </w:lvl>
+    <w:lvl w:ilvl="7" w:tplc="04090019" w:tentative="1">
+      <w:start w:val="1"/>
+      <w:numFmt w:val="lowerLetter"/>
+      <w:lvlText w:val="%8."/>
+      <w:lvlJc w:val="left"/>
+      <w:pPr>
+        <w:ind w:left="5760" w:hanging="360"/>
+      </w:pPr>
+    </w:lvl>
+    <w:lvl w:ilvl="8" w:tplc="0409001B" w:tentative="1">
+      <w:start w:val="1"/>
+      <w:numFmt w:val="lowerRoman"/>
+      <w:lvlText w:val="%9."/>
+      <w:lvlJc w:val="right"/>
+      <w:pPr>
+        <w:ind w:left="6480" w:hanging="180"/>
+      </w:pPr>
+    </w:lvl>
+  </w:abstractNum>
+  <w:abstractNum w:abstractNumId="2" w15:restartNumberingAfterBreak="0">
+    <w:nsid w:val="6D065380"/>
+    <w:multiLevelType w:val="hybridMultilevel"/>
+    <w:tmpl w:val="A0C2BF10"/>
+    <w:lvl w:ilvl="0" w:tplc="0409000F">
+      <w:start w:val="1"/>
+      <w:numFmt w:val="decimal"/>
+      <w:lvlText w:val="%1."/>
+      <w:lvlJc w:val="left"/>
+      <w:pPr>
+        <w:ind w:left="720" w:hanging="360"/>
+      </w:pPr>
+      <w:rPr>
+        <w:rFonts w:hint="default"/>
+      </w:rPr>
+    </w:lvl>
+    <w:lvl w:ilvl="1" w:tplc="04090019" w:tentative="1">
+      <w:start w:val="1"/>
+      <w:numFmt w:val="lowerLetter"/>
+      <w:lvlText w:val="%2."/>
+      <w:lvlJc w:val="left"/>
+      <w:pPr>
+        <w:ind w:left="1440" w:hanging="360"/>
+      </w:pPr>
+    </w:lvl>
+    <w:lvl w:ilvl="2" w:tplc="0409001B" w:tentative="1">
+      <w:start w:val="1"/>
+      <w:numFmt w:val="lowerRoman"/>
+      <w:lvlText w:val="%3."/>
+      <w:lvlJc w:val="right"/>
+      <w:pPr>
+        <w:ind w:left="2160" w:hanging="180"/>
+      </w:pPr>
+    </w:lvl>
+    <w:lvl w:ilvl="3" w:tplc="0409000F" w:tentative="1">
+      <w:start w:val="1"/>
+      <w:numFmt w:val="decimal"/>
+      <w:lvlText w:val="%4."/>
+      <w:lvlJc w:val="left"/>
+      <w:pPr>
+        <w:ind w:left="2880" w:hanging="360"/>
+      </w:pPr>
+    </w:lvl>
+    <w:lvl w:ilvl="4" w:tplc="04090019" w:tentative="1">
+      <w:start w:val="1"/>
+      <w:numFmt w:val="lowerLetter"/>
+      <w:lvlText w:val="%5."/>
+      <w:lvlJc w:val="left"/>
+      <w:pPr>
+        <w:ind w:left="3600" w:hanging="360"/>
+      </w:pPr>
+    </w:lvl>
+    <w:lvl w:ilvl="5" w:tplc="0409001B" w:tentative="1">
+      <w:start w:val="1"/>
+      <w:numFmt w:val="lowerRoman"/>
+      <w:lvlText w:val="%6."/>
+      <w:lvlJc w:val="right"/>
+      <w:pPr>
+        <w:ind w:left="4320" w:hanging="180"/>
+      </w:pPr>
+    </w:lvl>
+    <w:lvl w:ilvl="6" w:tplc="0409000F" w:tentative="1">
+      <w:start w:val="1"/>
+      <w:numFmt w:val="decimal"/>
+      <w:lvlText w:val="%7."/>
+      <w:lvlJc w:val="left"/>
+      <w:pPr>
+        <w:ind w:left="5040" w:hanging="360"/>
+      </w:pPr>
+    </w:lvl>
+    <w:lvl w:ilvl="7" w:tplc="04090019" w:tentative="1">
+      <w:start w:val="1"/>
+      <w:numFmt w:val="lowerLetter"/>
+      <w:lvlText w:val="%8."/>
+      <w:lvlJc w:val="left"/>
+      <w:pPr>
+        <w:ind w:left="5760" w:hanging="360"/>
+      </w:pPr>
+    </w:lvl>
+    <w:lvl w:ilvl="8" w:tplc="0409001B" w:tentative="1">
+      <w:start w:val="1"/>
+      <w:numFmt w:val="lowerRoman"/>
+      <w:lvlText w:val="%9."/>
+      <w:lvlJc w:val="right"/>
+      <w:pPr>
+        <w:ind w:left="6480" w:hanging="180"/>
+      </w:pPr>
+    </w:lvl>
+  </w:abstractNum>
   <w:num w:numId="1">
     <w:abstractNumId w:val="0"/>
+  </w:num>
+  <w:num w:numId="2">
+    <w:abstractNumId w:val="1"/>
+  </w:num>
+  <w:num w:numId="3">
+    <w:abstractNumId w:val="2"/>
   </w:num>
 </w:numbering>
 </file>

</xml_diff>

<commit_message>
created a Get request for the frontent
</commit_message>
<xml_diff>
--- a/learnings.docx
+++ b/learnings.docx
@@ -414,7 +414,15 @@
     </w:p>
     <w:p>
       <w:r>
-        <w:t>Command – git commit -m ”initial commit to the remote”</w:t>
+        <w:t>Command – git commit -</w:t>
+      </w:r>
+      <w:proofErr w:type="gramStart"/>
+      <w:r>
+        <w:t>m ”initial</w:t>
+      </w:r>
+      <w:proofErr w:type="gramEnd"/>
+      <w:r>
+        <w:t xml:space="preserve"> commit to the remote”</w:t>
       </w:r>
     </w:p>
     <w:p>
@@ -562,11 +570,16 @@
     </w:p>
     <w:p>
       <w:r>
-        <w:t>Inside the com.example.</w:t>
+        <w:t>Inside the com.</w:t>
+      </w:r>
+      <w:proofErr w:type="gramStart"/>
+      <w:r>
+        <w:t>example.</w:t>
       </w:r>
       <w:r>
         <w:t>demo</w:t>
       </w:r>
+      <w:proofErr w:type="gramEnd"/>
     </w:p>
     <w:p/>
     <w:p>
@@ -606,15 +619,25 @@
     </w:p>
     <w:p>
       <w:r>
-        <w:t xml:space="preserve">There are pre build annotations made in java. But we can also create annotations. </w:t>
+        <w:t xml:space="preserve">There are </w:t>
+      </w:r>
+      <w:proofErr w:type="gramStart"/>
+      <w:r>
+        <w:t>pre build</w:t>
+      </w:r>
+      <w:proofErr w:type="gramEnd"/>
+      <w:r>
+        <w:t xml:space="preserve"> annotations made in java. But we can also create annotations. </w:t>
       </w:r>
     </w:p>
     <w:p>
       <w:proofErr w:type="spellStart"/>
+      <w:proofErr w:type="gramStart"/>
       <w:r>
         <w:t>Pre built</w:t>
       </w:r>
       <w:proofErr w:type="spellEnd"/>
+      <w:proofErr w:type="gramEnd"/>
       <w:r>
         <w:t xml:space="preserve"> annotations in Java</w:t>
       </w:r>
@@ -673,6 +696,7 @@
         <w:t xml:space="preserve">We can use annotations on classes, we can use annotations on methods and also on </w:t>
       </w:r>
       <w:proofErr w:type="spellStart"/>
+      <w:proofErr w:type="gramStart"/>
       <w:r>
         <w:t>variables.</w:t>
       </w:r>
@@ -680,6 +704,7 @@
         <w:t>we</w:t>
       </w:r>
       <w:proofErr w:type="spellEnd"/>
+      <w:proofErr w:type="gramEnd"/>
       <w:r>
         <w:t xml:space="preserve"> can create annotations using interfaces and use them on our codes for our specific purposes. </w:t>
       </w:r>
@@ -720,7 +745,15 @@
       </w:r>
       <w:proofErr w:type="spellEnd"/>
       <w:r>
-        <w:t xml:space="preserve"> – this is where we write all the properties as well as environment specific properties of our applications like .env in node.js</w:t>
+        <w:t xml:space="preserve"> – this is where we write all the properties as well as environment specific properties of our applications </w:t>
+      </w:r>
+      <w:proofErr w:type="gramStart"/>
+      <w:r>
+        <w:t>like .env</w:t>
+      </w:r>
+      <w:proofErr w:type="gramEnd"/>
+      <w:r>
+        <w:t xml:space="preserve"> in node.js</w:t>
       </w:r>
     </w:p>
     <w:p/>
@@ -825,72 +858,470 @@
     <w:p/>
     <w:p/>
     <w:p>
+      <w:proofErr w:type="gramStart"/>
       <w:r>
         <w:lastRenderedPageBreak/>
-        <w:t>So this means we have web server up and running on port 8080;</w:t>
-      </w:r>
-    </w:p>
-    <w:p/>
-    <w:p/>
-    <w:p/>
-    <w:p/>
-    <w:p/>
-    <w:p/>
-    <w:p/>
-    <w:p/>
-    <w:p/>
-    <w:p/>
-    <w:p/>
-    <w:p/>
-    <w:p/>
-    <w:p/>
-    <w:p/>
-    <w:p/>
-    <w:p/>
-    <w:p/>
-    <w:p/>
-    <w:p/>
-    <w:p/>
-    <w:p/>
-    <w:p/>
-    <w:p/>
-    <w:p/>
-    <w:p/>
-    <w:p/>
-    <w:p/>
-    <w:p/>
-    <w:p/>
-    <w:p/>
-    <w:p/>
-    <w:p/>
-    <w:p/>
-    <w:p/>
-    <w:p/>
-    <w:p/>
-    <w:p/>
-    <w:p/>
-    <w:p/>
-    <w:p/>
-    <w:p/>
-    <w:p/>
-    <w:p/>
-    <w:p/>
-    <w:p/>
-    <w:p/>
-    <w:p/>
-    <w:p/>
-    <w:p/>
-    <w:p/>
-    <w:p/>
-    <w:p/>
-    <w:p/>
-    <w:p/>
-    <w:p/>
-    <w:p/>
-    <w:p/>
-    <w:p/>
-    <w:p/>
-    <w:p/>
+        <w:t>So</w:t>
+      </w:r>
+      <w:proofErr w:type="gramEnd"/>
+      <w:r>
+        <w:t xml:space="preserve"> this means we have web server up and running on port 8080</w:t>
+      </w:r>
+      <w:r>
+        <w:t xml:space="preserve"> and if we try to hit our web server on this port we will get nothing back </w:t>
+      </w:r>
+      <w:r>
+        <w:t>because we haven’t implemented any end points.</w:t>
+      </w:r>
+    </w:p>
+    <w:p>
+      <w:proofErr w:type="gramStart"/>
+      <w:r>
+        <w:t>Lets</w:t>
+      </w:r>
+      <w:proofErr w:type="gramEnd"/>
+      <w:r>
+        <w:t xml:space="preserve"> look at how easy to implement a Restful API then we can use it here. </w:t>
+      </w:r>
+    </w:p>
+    <w:p>
+      <w:pPr>
+        <w:rPr>
+          <w:b/>
+          <w:bCs/>
+        </w:rPr>
+      </w:pPr>
+      <w:r>
+        <w:rPr>
+          <w:b/>
+          <w:bCs/>
+        </w:rPr>
+        <w:t>Simple API with Spring Boot</w:t>
+      </w:r>
+    </w:p>
+    <w:p>
+      <w:r>
+        <w:t xml:space="preserve">Once you start the server with tomcat you can go to the browser and type port then you get the following page. </w:t>
+      </w:r>
+    </w:p>
+    <w:p>
+      <w:r>
+        <w:drawing>
+          <wp:anchor distT="0" distB="0" distL="114300" distR="114300" simplePos="0" relativeHeight="251673600" behindDoc="0" locked="0" layoutInCell="1" allowOverlap="1" wp14:anchorId="596D1737" wp14:editId="26E46661">
+            <wp:simplePos x="0" y="0"/>
+            <wp:positionH relativeFrom="column">
+              <wp:posOffset>0</wp:posOffset>
+            </wp:positionH>
+            <wp:positionV relativeFrom="paragraph">
+              <wp:posOffset>-635</wp:posOffset>
+            </wp:positionV>
+            <wp:extent cx="5943600" cy="3401060"/>
+            <wp:effectExtent l="0" t="0" r="0" b="8890"/>
+            <wp:wrapNone/>
+            <wp:docPr id="8" name="Picture 8" descr="Graphical user interface, text, application, email&#10;&#10;Description automatically generated"/>
+            <wp:cNvGraphicFramePr>
+              <a:graphicFrameLocks xmlns:a="http://schemas.openxmlformats.org/drawingml/2006/main" noChangeAspect="1"/>
+            </wp:cNvGraphicFramePr>
+            <a:graphic xmlns:a="http://schemas.openxmlformats.org/drawingml/2006/main">
+              <a:graphicData uri="http://schemas.openxmlformats.org/drawingml/2006/picture">
+                <pic:pic xmlns:pic="http://schemas.openxmlformats.org/drawingml/2006/picture">
+                  <pic:nvPicPr>
+                    <pic:cNvPr id="8" name="Picture 8" descr="Graphical user interface, text, application, email&#10;&#10;Description automatically generated"/>
+                    <pic:cNvPicPr/>
+                  </pic:nvPicPr>
+                  <pic:blipFill>
+                    <a:blip r:embed="rId12"/>
+                    <a:stretch>
+                      <a:fillRect/>
+                    </a:stretch>
+                  </pic:blipFill>
+                  <pic:spPr>
+                    <a:xfrm>
+                      <a:off x="0" y="0"/>
+                      <a:ext cx="5943600" cy="3401060"/>
+                    </a:xfrm>
+                    <a:prstGeom prst="rect">
+                      <a:avLst/>
+                    </a:prstGeom>
+                  </pic:spPr>
+                </pic:pic>
+              </a:graphicData>
+            </a:graphic>
+          </wp:anchor>
+        </w:drawing>
+      </w:r>
+    </w:p>
+    <w:p/>
+    <w:p/>
+    <w:p/>
+    <w:p/>
+    <w:p/>
+    <w:p/>
+    <w:p/>
+    <w:p/>
+    <w:p/>
+    <w:p/>
+    <w:p/>
+    <w:p/>
+    <w:p>
+      <w:r>
+        <w:t>Status code is 404</w:t>
+      </w:r>
+    </w:p>
+    <w:p>
+      <w:proofErr w:type="gramStart"/>
+      <w:r>
+        <w:t>Lets</w:t>
+      </w:r>
+      <w:proofErr w:type="gramEnd"/>
+      <w:r>
+        <w:t xml:space="preserve"> create an end point. </w:t>
+      </w:r>
+    </w:p>
+    <w:p>
+      <w:r>
+        <w:t xml:space="preserve">Annotations starts with capital letters since all annotations are interfaces. Interfaces are also classes which are different from normal classes and abstract classes. </w:t>
+      </w:r>
+      <w:proofErr w:type="gramStart"/>
+      <w:r>
+        <w:t>So</w:t>
+      </w:r>
+      <w:proofErr w:type="gramEnd"/>
+      <w:r>
+        <w:t xml:space="preserve"> when you create an annotation we also want to use that capitalize convention. </w:t>
+      </w:r>
+    </w:p>
+    <w:p>
+      <w:r>
+        <w:drawing>
+          <wp:anchor distT="0" distB="0" distL="114300" distR="114300" simplePos="0" relativeHeight="251675648" behindDoc="0" locked="0" layoutInCell="1" allowOverlap="1" wp14:anchorId="0C08546C" wp14:editId="5D9C39AD">
+            <wp:simplePos x="0" y="0"/>
+            <wp:positionH relativeFrom="column">
+              <wp:posOffset>0</wp:posOffset>
+            </wp:positionH>
+            <wp:positionV relativeFrom="paragraph">
+              <wp:posOffset>-635</wp:posOffset>
+            </wp:positionV>
+            <wp:extent cx="5943600" cy="2112645"/>
+            <wp:effectExtent l="0" t="0" r="0" b="1905"/>
+            <wp:wrapNone/>
+            <wp:docPr id="9" name="Picture 9" descr="Text&#10;&#10;Description automatically generated"/>
+            <wp:cNvGraphicFramePr>
+              <a:graphicFrameLocks xmlns:a="http://schemas.openxmlformats.org/drawingml/2006/main" noChangeAspect="1"/>
+            </wp:cNvGraphicFramePr>
+            <a:graphic xmlns:a="http://schemas.openxmlformats.org/drawingml/2006/main">
+              <a:graphicData uri="http://schemas.openxmlformats.org/drawingml/2006/picture">
+                <pic:pic xmlns:pic="http://schemas.openxmlformats.org/drawingml/2006/picture">
+                  <pic:nvPicPr>
+                    <pic:cNvPr id="9" name="Picture 9" descr="Text&#10;&#10;Description automatically generated"/>
+                    <pic:cNvPicPr/>
+                  </pic:nvPicPr>
+                  <pic:blipFill>
+                    <a:blip r:embed="rId13"/>
+                    <a:stretch>
+                      <a:fillRect/>
+                    </a:stretch>
+                  </pic:blipFill>
+                  <pic:spPr>
+                    <a:xfrm>
+                      <a:off x="0" y="0"/>
+                      <a:ext cx="5943600" cy="2112645"/>
+                    </a:xfrm>
+                    <a:prstGeom prst="rect">
+                      <a:avLst/>
+                    </a:prstGeom>
+                  </pic:spPr>
+                </pic:pic>
+              </a:graphicData>
+            </a:graphic>
+          </wp:anchor>
+        </w:drawing>
+      </w:r>
+    </w:p>
+    <w:p/>
+    <w:p/>
+    <w:p/>
+    <w:p/>
+    <w:p/>
+    <w:p>
+      <w:proofErr w:type="gramStart"/>
+      <w:r>
+        <w:lastRenderedPageBreak/>
+        <w:t>So</w:t>
+      </w:r>
+      <w:proofErr w:type="gramEnd"/>
+      <w:r>
+        <w:t xml:space="preserve"> we convert the main application into a Rest API by annotation using “</w:t>
+      </w:r>
+      <w:proofErr w:type="spellStart"/>
+      <w:r>
+        <w:t>RestController</w:t>
+      </w:r>
+      <w:proofErr w:type="spellEnd"/>
+      <w:r>
+        <w:t>”.</w:t>
+      </w:r>
+    </w:p>
+    <w:p>
+      <w:r>
+        <w:t xml:space="preserve">We also need to put </w:t>
+      </w:r>
+      <w:r>
+        <w:t>@GetMapping annotation since we need to output this return function to the frontend of the web applicatio</w:t>
+      </w:r>
+      <w:r>
+        <w:t>n.</w:t>
+      </w:r>
+    </w:p>
+    <w:p>
+      <w:r>
+        <w:t xml:space="preserve">Once you done with changes you have to kill the server and start again the web server. Then only you can see the changes. </w:t>
+      </w:r>
+    </w:p>
+    <w:p>
+      <w:r>
+        <w:t xml:space="preserve">Like @GetMapping we have </w:t>
+      </w:r>
+    </w:p>
+    <w:p>
+      <w:pPr>
+        <w:pStyle w:val="ListParagraph"/>
+        <w:numPr>
+          <w:ilvl w:val="0"/>
+          <w:numId w:val="4"/>
+        </w:numPr>
+      </w:pPr>
+      <w:r>
+        <w:t xml:space="preserve">@GetMapping </w:t>
+      </w:r>
+    </w:p>
+    <w:p>
+      <w:pPr>
+        <w:pStyle w:val="ListParagraph"/>
+        <w:numPr>
+          <w:ilvl w:val="0"/>
+          <w:numId w:val="4"/>
+        </w:numPr>
+      </w:pPr>
+      <w:r>
+        <w:t>@PostMapping</w:t>
+      </w:r>
+    </w:p>
+    <w:p>
+      <w:pPr>
+        <w:pStyle w:val="ListParagraph"/>
+        <w:numPr>
+          <w:ilvl w:val="0"/>
+          <w:numId w:val="4"/>
+        </w:numPr>
+      </w:pPr>
+      <w:r>
+        <w:t xml:space="preserve">@PutMapping </w:t>
+      </w:r>
+    </w:p>
+    <w:p>
+      <w:r>
+        <w:t xml:space="preserve">and so on and so for. </w:t>
+      </w:r>
+      <w:proofErr w:type="gramStart"/>
+      <w:r>
+        <w:t>Lets</w:t>
+      </w:r>
+      <w:proofErr w:type="gramEnd"/>
+      <w:r>
+        <w:t xml:space="preserve"> learn all of these mappings in this tutorial.</w:t>
+      </w:r>
+    </w:p>
+    <w:p>
+      <w:r>
+        <w:t>We cant put two @</w:t>
+      </w:r>
+      <w:proofErr w:type="gramStart"/>
+      <w:r>
+        <w:t>GetMapping  inside</w:t>
+      </w:r>
+      <w:proofErr w:type="gramEnd"/>
+      <w:r>
+        <w:t xml:space="preserve"> the same class I tried and does not work.</w:t>
+      </w:r>
+    </w:p>
+    <w:p>
+      <w:r>
+        <w:t xml:space="preserve">So only one </w:t>
+      </w:r>
+    </w:p>
+    <w:p>
+      <w:r>
+        <w:drawing>
+          <wp:anchor distT="0" distB="0" distL="114300" distR="114300" simplePos="0" relativeHeight="251677696" behindDoc="0" locked="0" layoutInCell="1" allowOverlap="1" wp14:anchorId="057F772D" wp14:editId="0471AA3D">
+            <wp:simplePos x="0" y="0"/>
+            <wp:positionH relativeFrom="column">
+              <wp:posOffset>-723015</wp:posOffset>
+            </wp:positionH>
+            <wp:positionV relativeFrom="paragraph">
+              <wp:posOffset>285396</wp:posOffset>
+            </wp:positionV>
+            <wp:extent cx="7281437" cy="3327990"/>
+            <wp:effectExtent l="0" t="0" r="0" b="6350"/>
+            <wp:wrapNone/>
+            <wp:docPr id="10" name="Picture 10" descr="Text&#10;&#10;Description automatically generated"/>
+            <wp:cNvGraphicFramePr>
+              <a:graphicFrameLocks xmlns:a="http://schemas.openxmlformats.org/drawingml/2006/main" noChangeAspect="1"/>
+            </wp:cNvGraphicFramePr>
+            <a:graphic xmlns:a="http://schemas.openxmlformats.org/drawingml/2006/main">
+              <a:graphicData uri="http://schemas.openxmlformats.org/drawingml/2006/picture">
+                <pic:pic xmlns:pic="http://schemas.openxmlformats.org/drawingml/2006/picture">
+                  <pic:nvPicPr>
+                    <pic:cNvPr id="10" name="Picture 10" descr="Text&#10;&#10;Description automatically generated"/>
+                    <pic:cNvPicPr/>
+                  </pic:nvPicPr>
+                  <pic:blipFill>
+                    <a:blip r:embed="rId14"/>
+                    <a:stretch>
+                      <a:fillRect/>
+                    </a:stretch>
+                  </pic:blipFill>
+                  <pic:spPr>
+                    <a:xfrm>
+                      <a:off x="0" y="0"/>
+                      <a:ext cx="7303272" cy="3337970"/>
+                    </a:xfrm>
+                    <a:prstGeom prst="rect">
+                      <a:avLst/>
+                    </a:prstGeom>
+                  </pic:spPr>
+                </pic:pic>
+              </a:graphicData>
+            </a:graphic>
+            <wp14:sizeRelH relativeFrom="margin">
+              <wp14:pctWidth>0</wp14:pctWidth>
+            </wp14:sizeRelH>
+            <wp14:sizeRelV relativeFrom="margin">
+              <wp14:pctHeight>0</wp14:pctHeight>
+            </wp14:sizeRelV>
+          </wp:anchor>
+        </w:drawing>
+      </w:r>
+      <w:r>
+        <w:t>@GetMapping will work</w:t>
+      </w:r>
+    </w:p>
+    <w:p/>
+    <w:p/>
+    <w:p/>
+    <w:p/>
+    <w:p/>
+    <w:p/>
+    <w:p/>
+    <w:p/>
+    <w:p/>
+    <w:p/>
+    <w:p/>
+    <w:p/>
+    <w:p/>
+    <w:p/>
+    <w:p/>
+    <w:p/>
+    <w:p/>
+    <w:p>
+      <w:r>
+        <w:lastRenderedPageBreak/>
+        <w:drawing>
+          <wp:anchor distT="0" distB="0" distL="114300" distR="114300" simplePos="0" relativeHeight="251679744" behindDoc="0" locked="0" layoutInCell="1" allowOverlap="1" wp14:anchorId="6D80539E" wp14:editId="1C5C7CE6">
+            <wp:simplePos x="0" y="0"/>
+            <wp:positionH relativeFrom="column">
+              <wp:posOffset>-325267</wp:posOffset>
+            </wp:positionH>
+            <wp:positionV relativeFrom="paragraph">
+              <wp:posOffset>276136</wp:posOffset>
+            </wp:positionV>
+            <wp:extent cx="6256901" cy="4573019"/>
+            <wp:effectExtent l="0" t="0" r="0" b="0"/>
+            <wp:wrapNone/>
+            <wp:docPr id="11" name="Picture 11" descr="Diagram&#10;&#10;Description automatically generated"/>
+            <wp:cNvGraphicFramePr>
+              <a:graphicFrameLocks xmlns:a="http://schemas.openxmlformats.org/drawingml/2006/main" noChangeAspect="1"/>
+            </wp:cNvGraphicFramePr>
+            <a:graphic xmlns:a="http://schemas.openxmlformats.org/drawingml/2006/main">
+              <a:graphicData uri="http://schemas.openxmlformats.org/drawingml/2006/picture">
+                <pic:pic xmlns:pic="http://schemas.openxmlformats.org/drawingml/2006/picture">
+                  <pic:nvPicPr>
+                    <pic:cNvPr id="11" name="Picture 11" descr="Diagram&#10;&#10;Description automatically generated"/>
+                    <pic:cNvPicPr/>
+                  </pic:nvPicPr>
+                  <pic:blipFill>
+                    <a:blip r:embed="rId15"/>
+                    <a:stretch>
+                      <a:fillRect/>
+                    </a:stretch>
+                  </pic:blipFill>
+                  <pic:spPr>
+                    <a:xfrm>
+                      <a:off x="0" y="0"/>
+                      <a:ext cx="6256901" cy="4573019"/>
+                    </a:xfrm>
+                    <a:prstGeom prst="rect">
+                      <a:avLst/>
+                    </a:prstGeom>
+                  </pic:spPr>
+                </pic:pic>
+              </a:graphicData>
+            </a:graphic>
+            <wp14:sizeRelH relativeFrom="margin">
+              <wp14:pctWidth>0</wp14:pctWidth>
+            </wp14:sizeRelH>
+            <wp14:sizeRelV relativeFrom="margin">
+              <wp14:pctHeight>0</wp14:pctHeight>
+            </wp14:sizeRelV>
+          </wp:anchor>
+        </w:drawing>
+      </w:r>
+      <w:r>
+        <w:t xml:space="preserve">We just build the Get but we need to build </w:t>
+      </w:r>
+      <w:proofErr w:type="gramStart"/>
+      <w:r>
+        <w:t>all of</w:t>
+      </w:r>
+      <w:proofErr w:type="gramEnd"/>
+      <w:r>
+        <w:t xml:space="preserve"> the following things.</w:t>
+      </w:r>
+    </w:p>
+    <w:p/>
+    <w:p/>
+    <w:p/>
+    <w:p/>
+    <w:p/>
+    <w:p/>
+    <w:p/>
+    <w:p/>
+    <w:p/>
+    <w:p/>
+    <w:p/>
+    <w:p/>
+    <w:p/>
+    <w:p/>
+    <w:p/>
+    <w:p/>
+    <w:p/>
+    <w:p/>
+    <w:p/>
+    <w:p>
+      <w:pPr>
+        <w:rPr>
+          <w:b/>
+          <w:bCs/>
+        </w:rPr>
+      </w:pPr>
+      <w:r>
+        <w:rPr>
+          <w:b/>
+          <w:bCs/>
+        </w:rPr>
+        <w:t>Creating the student class</w:t>
+      </w:r>
+    </w:p>
     <w:p/>
     <w:p/>
     <w:p/>
@@ -1045,6 +1476,95 @@
     </w:lvl>
   </w:abstractNum>
   <w:abstractNum w:abstractNumId="1" w15:restartNumberingAfterBreak="0">
+    <w:nsid w:val="09412D21"/>
+    <w:multiLevelType w:val="hybridMultilevel"/>
+    <w:tmpl w:val="333A8936"/>
+    <w:lvl w:ilvl="0" w:tplc="0409000F">
+      <w:start w:val="1"/>
+      <w:numFmt w:val="decimal"/>
+      <w:lvlText w:val="%1."/>
+      <w:lvlJc w:val="left"/>
+      <w:pPr>
+        <w:ind w:left="720" w:hanging="360"/>
+      </w:pPr>
+      <w:rPr>
+        <w:rFonts w:hint="default"/>
+      </w:rPr>
+    </w:lvl>
+    <w:lvl w:ilvl="1" w:tplc="04090019" w:tentative="1">
+      <w:start w:val="1"/>
+      <w:numFmt w:val="lowerLetter"/>
+      <w:lvlText w:val="%2."/>
+      <w:lvlJc w:val="left"/>
+      <w:pPr>
+        <w:ind w:left="1440" w:hanging="360"/>
+      </w:pPr>
+    </w:lvl>
+    <w:lvl w:ilvl="2" w:tplc="0409001B" w:tentative="1">
+      <w:start w:val="1"/>
+      <w:numFmt w:val="lowerRoman"/>
+      <w:lvlText w:val="%3."/>
+      <w:lvlJc w:val="right"/>
+      <w:pPr>
+        <w:ind w:left="2160" w:hanging="180"/>
+      </w:pPr>
+    </w:lvl>
+    <w:lvl w:ilvl="3" w:tplc="0409000F" w:tentative="1">
+      <w:start w:val="1"/>
+      <w:numFmt w:val="decimal"/>
+      <w:lvlText w:val="%4."/>
+      <w:lvlJc w:val="left"/>
+      <w:pPr>
+        <w:ind w:left="2880" w:hanging="360"/>
+      </w:pPr>
+    </w:lvl>
+    <w:lvl w:ilvl="4" w:tplc="04090019" w:tentative="1">
+      <w:start w:val="1"/>
+      <w:numFmt w:val="lowerLetter"/>
+      <w:lvlText w:val="%5."/>
+      <w:lvlJc w:val="left"/>
+      <w:pPr>
+        <w:ind w:left="3600" w:hanging="360"/>
+      </w:pPr>
+    </w:lvl>
+    <w:lvl w:ilvl="5" w:tplc="0409001B" w:tentative="1">
+      <w:start w:val="1"/>
+      <w:numFmt w:val="lowerRoman"/>
+      <w:lvlText w:val="%6."/>
+      <w:lvlJc w:val="right"/>
+      <w:pPr>
+        <w:ind w:left="4320" w:hanging="180"/>
+      </w:pPr>
+    </w:lvl>
+    <w:lvl w:ilvl="6" w:tplc="0409000F" w:tentative="1">
+      <w:start w:val="1"/>
+      <w:numFmt w:val="decimal"/>
+      <w:lvlText w:val="%7."/>
+      <w:lvlJc w:val="left"/>
+      <w:pPr>
+        <w:ind w:left="5040" w:hanging="360"/>
+      </w:pPr>
+    </w:lvl>
+    <w:lvl w:ilvl="7" w:tplc="04090019" w:tentative="1">
+      <w:start w:val="1"/>
+      <w:numFmt w:val="lowerLetter"/>
+      <w:lvlText w:val="%8."/>
+      <w:lvlJc w:val="left"/>
+      <w:pPr>
+        <w:ind w:left="5760" w:hanging="360"/>
+      </w:pPr>
+    </w:lvl>
+    <w:lvl w:ilvl="8" w:tplc="0409001B" w:tentative="1">
+      <w:start w:val="1"/>
+      <w:numFmt w:val="lowerRoman"/>
+      <w:lvlText w:val="%9."/>
+      <w:lvlJc w:val="right"/>
+      <w:pPr>
+        <w:ind w:left="6480" w:hanging="180"/>
+      </w:pPr>
+    </w:lvl>
+  </w:abstractNum>
+  <w:abstractNum w:abstractNumId="2" w15:restartNumberingAfterBreak="0">
     <w:nsid w:val="5D0B3462"/>
     <w:multiLevelType w:val="hybridMultilevel"/>
     <w:tmpl w:val="13227762"/>
@@ -1133,7 +1653,7 @@
       </w:pPr>
     </w:lvl>
   </w:abstractNum>
-  <w:abstractNum w:abstractNumId="2" w15:restartNumberingAfterBreak="0">
+  <w:abstractNum w:abstractNumId="3" w15:restartNumberingAfterBreak="0">
     <w:nsid w:val="6D065380"/>
     <w:multiLevelType w:val="hybridMultilevel"/>
     <w:tmpl w:val="A0C2BF10"/>
@@ -1226,10 +1746,13 @@
     <w:abstractNumId w:val="0"/>
   </w:num>
   <w:num w:numId="2">
-    <w:abstractNumId w:val="1"/>
+    <w:abstractNumId w:val="2"/>
   </w:num>
   <w:num w:numId="3">
-    <w:abstractNumId w:val="2"/>
+    <w:abstractNumId w:val="3"/>
+  </w:num>
+  <w:num w:numId="4">
+    <w:abstractNumId w:val="1"/>
   </w:num>
 </w:numbering>
 </file>

</xml_diff>